<commit_message>
updated sequence diagram and flowchart diagram
</commit_message>
<xml_diff>
--- a/TOP G Auctions Specification Documentation2.docx
+++ b/TOP G Auctions Specification Documentation2.docx
@@ -398,6 +398,16 @@
     </w:p>
     <w:p>
       <w:pPr>
+        <w:spacing w:after="0"/>
+      </w:pPr>
+      <w:r>
+        <w:t>Shopping cart</w:t>
+      </w:r>
+      <w:bookmarkStart w:id="0" w:name="_GoBack"/>
+      <w:bookmarkEnd w:id="0"/>
+    </w:p>
+    <w:p>
+      <w:pPr>
         <w:pStyle w:val="Heading2"/>
       </w:pPr>
       <w:r>
@@ -839,7 +849,6 @@
         <w:pStyle w:val="Heading2"/>
       </w:pPr>
       <w:r>
-        <w:lastRenderedPageBreak/>
         <w:t xml:space="preserve">Exclusions </w:t>
       </w:r>
     </w:p>
@@ -891,7 +900,21 @@
         <w:rPr>
           <w:szCs w:val="24"/>
         </w:rPr>
-        <w:t xml:space="preserve">Visa, MasterCard, Paypal, </w:t>
+        <w:t xml:space="preserve">Visa, MasterCard, </w:t>
+      </w:r>
+      <w:proofErr w:type="spellStart"/>
+      <w:r>
+        <w:rPr>
+          <w:szCs w:val="24"/>
+        </w:rPr>
+        <w:t>Paypal</w:t>
+      </w:r>
+      <w:proofErr w:type="spellEnd"/>
+      <w:r>
+        <w:rPr>
+          <w:szCs w:val="24"/>
+        </w:rPr>
+        <w:t xml:space="preserve">, </w:t>
       </w:r>
       <w:proofErr w:type="spellStart"/>
       <w:r>
@@ -1447,8 +1470,6 @@
               </w:rPr>
               <w:t>Great implementation of planned design</w:t>
             </w:r>
-            <w:bookmarkStart w:id="0" w:name="_GoBack"/>
-            <w:bookmarkEnd w:id="0"/>
           </w:p>
         </w:tc>
       </w:tr>
@@ -3493,7 +3514,7 @@
 </file>
 
 <file path=customXml/itemProps1.xml><?xml version="1.0" encoding="utf-8"?>
-<ds:datastoreItem xmlns:ds="http://schemas.openxmlformats.org/officeDocument/2006/customXml" ds:itemID="{ED454594-448D-431A-8B91-85C88E9883FC}">
+<ds:datastoreItem xmlns:ds="http://schemas.openxmlformats.org/officeDocument/2006/customXml" ds:itemID="{E0AEA7A2-E9FD-4644-B0ED-DC7A501AF5F4}">
   <ds:schemaRefs>
     <ds:schemaRef ds:uri="http://schemas.openxmlformats.org/officeDocument/2006/bibliography"/>
   </ds:schemaRefs>

</xml_diff>